<commit_message>
ENH:  Update for upload.
</commit_message>
<xml_diff>
--- a/Manuscript/Submitted/Table1.docx
+++ b/Manuscript/Submitted/Table1.docx
@@ -260,7 +260,7 @@
               <w:rPr>
                 <w:rFonts w:ascii="Georgia" w:hAnsi="Georgia"/>
               </w:rPr>
-              <w:t>6</w:t>
+              <w:t>9</w:t>
             </w:r>
             <w:r>
               <w:rPr>
@@ -457,13 +457,7 @@
               <w:rPr>
                 <w:rFonts w:ascii="Georgia" w:hAnsi="Georgia"/>
               </w:rPr>
-              <w:t xml:space="preserve"> </w:t>
-            </w:r>
-            <w:r>
-              <w:rPr>
-                <w:rFonts w:ascii="Georgia" w:hAnsi="Georgia"/>
-              </w:rPr>
-              <w:t xml:space="preserve"> [</w:t>
+              <w:t xml:space="preserve">  [</w:t>
             </w:r>
             <w:r>
               <w:rPr>
@@ -541,13 +535,7 @@
               <w:rPr>
                 <w:rFonts w:ascii="Georgia" w:hAnsi="Georgia"/>
               </w:rPr>
-              <w:t xml:space="preserve"> </w:t>
-            </w:r>
-            <w:r>
-              <w:rPr>
-                <w:rFonts w:ascii="Georgia" w:hAnsi="Georgia"/>
-              </w:rPr>
-              <w:t xml:space="preserve"> [</w:t>
+              <w:t xml:space="preserve">  [</w:t>
             </w:r>
             <w:r>
               <w:rPr>
@@ -657,7 +645,7 @@
               <w:rPr>
                 <w:rFonts w:ascii="Georgia" w:hAnsi="Georgia"/>
               </w:rPr>
-              <w:t>48</w:t>
+              <w:t>50</w:t>
             </w:r>
             <w:r>
               <w:rPr>
@@ -752,7 +740,7 @@
               <w:rPr>
                 <w:rFonts w:ascii="Georgia" w:hAnsi="Georgia"/>
               </w:rPr>
-              <w:t>49</w:t>
+              <w:t>51</w:t>
             </w:r>
             <w:r>
               <w:rPr>
@@ -847,7 +835,13 @@
               <w:rPr>
                 <w:rFonts w:ascii="Georgia" w:hAnsi="Georgia"/>
               </w:rPr>
-              <w:t>50</w:t>
+              <w:t>5</w:t>
+            </w:r>
+            <w:r>
+              <w:rPr>
+                <w:rFonts w:ascii="Georgia" w:hAnsi="Georgia"/>
+              </w:rPr>
+              <w:t>2</w:t>
             </w:r>
             <w:r>
               <w:rPr>
@@ -967,19 +961,13 @@
               <w:rPr>
                 <w:rFonts w:ascii="Georgia" w:hAnsi="Georgia"/>
               </w:rPr>
-              <w:t xml:space="preserve"> [</w:t>
-            </w:r>
-            <w:r>
-              <w:rPr>
-                <w:rFonts w:ascii="Georgia" w:hAnsi="Georgia"/>
-              </w:rPr>
-              <w:t>5</w:t>
-            </w:r>
-            <w:r>
-              <w:rPr>
-                <w:rFonts w:ascii="Georgia" w:hAnsi="Georgia"/>
-              </w:rPr>
-              <w:t>1</w:t>
+              <w:t xml:space="preserve"> [5</w:t>
+            </w:r>
+            <w:r>
+              <w:rPr>
+                <w:rFonts w:ascii="Georgia" w:hAnsi="Georgia"/>
+              </w:rPr>
+              <w:t>3</w:t>
             </w:r>
             <w:r>
               <w:rPr>
@@ -1072,6 +1060,12 @@
               <w:rPr>
                 <w:rFonts w:ascii="Georgia" w:hAnsi="Georgia"/>
               </w:rPr>
+              <w:t>[54]</w:t>
+            </w:r>
+            <w:r>
+              <w:rPr>
+                <w:rFonts w:ascii="Georgia" w:hAnsi="Georgia"/>
+              </w:rPr>
               <w:t xml:space="preserve"> </w:t>
             </w:r>
           </w:p>
@@ -1194,7 +1188,7 @@
               <w:rPr>
                 <w:rFonts w:ascii="Georgia" w:hAnsi="Georgia"/>
               </w:rPr>
-              <w:t>2</w:t>
+              <w:t>5</w:t>
             </w:r>
             <w:bookmarkStart w:id="0" w:name="_GoBack"/>
             <w:bookmarkEnd w:id="0"/>
@@ -1676,6 +1670,7 @@
   <w:style w:type="character" w:default="1" w:styleId="DefaultParagraphFont">
     <w:name w:val="Default Paragraph Font"/>
     <w:uiPriority w:val="1"/>
+    <w:semiHidden/>
     <w:unhideWhenUsed/>
   </w:style>
   <w:style w:type="table" w:default="1" w:styleId="TableNormal">

</xml_diff>